<commit_message>
implemented the change detection
</commit_message>
<xml_diff>
--- a/documents/The Probability Calculations.docx
+++ b/documents/The Probability Calculations.docx
@@ -11122,25 +11122,7 @@
           <w:szCs w:val="24"/>
           <w:lang w:val="en-US"/>
         </w:rPr>
-        <w:t xml:space="preserve"> is only the current document, for </w:t>
-      </w:r>
-      <w:r>
-        <w:rPr>
-          <w:rFonts w:asciiTheme="minorBidi" w:eastAsiaTheme="minorEastAsia" w:hAnsiTheme="minorBidi"/>
-          <w:sz w:val="24"/>
-          <w:szCs w:val="24"/>
-          <w:lang w:val="en-US"/>
-        </w:rPr>
-        <w:t xml:space="preserve">t = </w:t>
-      </w:r>
-      <w:r>
-        <w:rPr>
-          <w:rFonts w:asciiTheme="minorBidi" w:eastAsiaTheme="minorEastAsia" w:hAnsiTheme="minorBidi"/>
-          <w:sz w:val="24"/>
-          <w:szCs w:val="24"/>
-          <w:lang w:val="en-US"/>
-        </w:rPr>
-        <w:t>1 is the current   document plus the previous one, and so on.</w:t>
+        <w:t xml:space="preserve"> is only the current document, for t = 1 is the current   document plus the previous one, and so on.</w:t>
       </w:r>
     </w:p>
     <w:p>
@@ -11250,8 +11232,6 @@
         <w:lastRenderedPageBreak/>
         <w:t>The likelihood model is the same for all the points in a vertical line in the lattice.</w:t>
       </w:r>
-      <w:bookmarkStart w:id="0" w:name="_GoBack"/>
-      <w:bookmarkEnd w:id="0"/>
     </w:p>
     <w:p>
       <w:pPr>
@@ -11524,6 +11504,17 @@
                       <w:szCs w:val="24"/>
                       <w:lang w:val="en-US"/>
                     </w:rPr>
+                    <m:t>1-</m:t>
+                  </m:r>
+                  <w:bookmarkStart w:id="0" w:name="_GoBack"/>
+                  <w:bookmarkEnd w:id="0"/>
+                  <m:r>
+                    <w:rPr>
+                      <w:rFonts w:ascii="Cambria Math" w:hAnsi="Cambria Math"/>
+                      <w:sz w:val="24"/>
+                      <w:szCs w:val="24"/>
+                      <w:lang w:val="en-US"/>
+                    </w:rPr>
                     <m:t xml:space="preserve">γ,  &amp;if </m:t>
                   </m:r>
                   <m:sSub>
@@ -11623,7 +11614,7 @@
                       <w:szCs w:val="24"/>
                       <w:lang w:val="en-US"/>
                     </w:rPr>
-                    <m:t xml:space="preserve">1-γ,  &amp;if </m:t>
+                    <m:t xml:space="preserve">γ,  &amp;if </m:t>
                   </m:r>
                   <m:sSub>
                     <m:sSubPr>
@@ -12515,7 +12506,7 @@
 </file>
 
 <file path=customXml/itemProps1.xml><?xml version="1.0" encoding="utf-8"?>
-<ds:datastoreItem xmlns:ds="http://schemas.openxmlformats.org/officeDocument/2006/customXml" ds:itemID="{8135CF8D-8061-4B5E-AA42-31683D32B47B}">
+<ds:datastoreItem xmlns:ds="http://schemas.openxmlformats.org/officeDocument/2006/customXml" ds:itemID="{4619BBCC-1088-4D65-878B-D2DE343D187E}">
   <ds:schemaRefs>
     <ds:schemaRef ds:uri="http://schemas.openxmlformats.org/officeDocument/2006/bibliography"/>
   </ds:schemaRefs>

</xml_diff>

<commit_message>
Made system entirely online
1. before dictionary size was fixed in advanced by looking at the entire
corpus. Now it's set dynamically at each timestep so algorithm is
completely online now.
2. added a separate class for utilities and made functions templates
</commit_message>
<xml_diff>
--- a/documents/The Probability Calculations.docx
+++ b/documents/The Probability Calculations.docx
@@ -11207,65 +11207,31 @@
         </w:rPr>
         <w:t>).</w:t>
       </w:r>
+      <w:bookmarkStart w:id="0" w:name="_GoBack"/>
+      <w:bookmarkEnd w:id="0"/>
     </w:p>
     <w:p>
       <w:pPr>
-        <w:pStyle w:val="ListParagraph"/>
-        <w:numPr>
-          <w:ilvl w:val="0"/>
-          <w:numId w:val="1"/>
-        </w:numPr>
-        <w:rPr>
-          <w:rFonts w:asciiTheme="minorBidi" w:eastAsiaTheme="minorEastAsia" w:hAnsiTheme="minorBidi"/>
-          <w:sz w:val="24"/>
-          <w:szCs w:val="24"/>
-          <w:lang w:val="en-US"/>
-        </w:rPr>
-      </w:pPr>
-      <w:r>
-        <w:rPr>
-          <w:rFonts w:asciiTheme="minorBidi" w:eastAsiaTheme="minorEastAsia" w:hAnsiTheme="minorBidi"/>
-          <w:sz w:val="24"/>
-          <w:szCs w:val="24"/>
-          <w:lang w:val="en-US"/>
-        </w:rPr>
-        <w:lastRenderedPageBreak/>
-        <w:t>The likelihood model is the same for all the points in a vertical line in the lattice.</w:t>
-      </w:r>
-    </w:p>
-    <w:p>
-      <w:pPr>
         <w:rPr>
           <w:rFonts w:asciiTheme="minorBidi" w:eastAsiaTheme="minorEastAsia" w:hAnsiTheme="minorBidi"/>
           <w:b/>
           <w:bCs/>
           <w:sz w:val="24"/>
           <w:szCs w:val="24"/>
+          <w:vertAlign w:val="subscript"/>
           <w:lang w:val="en-US"/>
         </w:rPr>
       </w:pPr>
-    </w:p>
-    <w:p>
-      <w:pPr>
+      <w:r>
         <w:rPr>
           <w:rFonts w:asciiTheme="minorBidi" w:eastAsiaTheme="minorEastAsia" w:hAnsiTheme="minorBidi"/>
           <w:b/>
           <w:bCs/>
           <w:sz w:val="24"/>
           <w:szCs w:val="24"/>
-          <w:vertAlign w:val="subscript"/>
           <w:lang w:val="en-US"/>
         </w:rPr>
-      </w:pPr>
-      <w:r>
-        <w:rPr>
-          <w:rFonts w:asciiTheme="minorBidi" w:eastAsiaTheme="minorEastAsia" w:hAnsiTheme="minorBidi"/>
-          <w:b/>
-          <w:bCs/>
-          <w:sz w:val="24"/>
-          <w:szCs w:val="24"/>
-          <w:lang w:val="en-US"/>
-        </w:rPr>
+        <w:lastRenderedPageBreak/>
         <w:t xml:space="preserve">Prior Over </w:t>
       </w:r>
       <w:proofErr w:type="spellStart"/>
@@ -11504,18 +11470,7 @@
                       <w:szCs w:val="24"/>
                       <w:lang w:val="en-US"/>
                     </w:rPr>
-                    <m:t>1-</m:t>
-                  </m:r>
-                  <w:bookmarkStart w:id="0" w:name="_GoBack"/>
-                  <w:bookmarkEnd w:id="0"/>
-                  <m:r>
-                    <w:rPr>
-                      <w:rFonts w:ascii="Cambria Math" w:hAnsi="Cambria Math"/>
-                      <w:sz w:val="24"/>
-                      <w:szCs w:val="24"/>
-                      <w:lang w:val="en-US"/>
-                    </w:rPr>
-                    <m:t xml:space="preserve">γ,  &amp;if </m:t>
+                    <m:t xml:space="preserve">1-γ,  &amp;if </m:t>
                   </m:r>
                   <m:sSub>
                     <m:sSubPr>
@@ -12506,7 +12461,7 @@
 </file>
 
 <file path=customXml/itemProps1.xml><?xml version="1.0" encoding="utf-8"?>
-<ds:datastoreItem xmlns:ds="http://schemas.openxmlformats.org/officeDocument/2006/customXml" ds:itemID="{4619BBCC-1088-4D65-878B-D2DE343D187E}">
+<ds:datastoreItem xmlns:ds="http://schemas.openxmlformats.org/officeDocument/2006/customXml" ds:itemID="{85E27242-A43E-466E-902C-74D726AA8D43}">
   <ds:schemaRefs>
     <ds:schemaRef ds:uri="http://schemas.openxmlformats.org/officeDocument/2006/bibliography"/>
   </ds:schemaRefs>

</xml_diff>